<commit_message>
Documentación finalizada. Validación extra para puntuar playlist pública
</commit_message>
<xml_diff>
--- a/docs/general/MCS - Requirements.docx
+++ b/docs/general/MCS - Requirements.docx
@@ -26,6 +26,7 @@
         <w:spacing w:line="360" w:lineRule="auto"/>
         <w:rPr>
           <w:rFonts w:asciiTheme="majorHAnsi" w:hAnsiTheme="majorHAnsi" w:cstheme="majorHAnsi"/>
+          <w:b/>
           <w:sz w:val="24"/>
         </w:rPr>
       </w:pPr>
@@ -37,12 +38,115 @@
         </w:rPr>
         <w:t xml:space="preserve">Análisis y diseño: </w:t>
       </w:r>
+    </w:p>
+    <w:p>
+      <w:pPr>
+        <w:spacing w:line="276" w:lineRule="auto"/>
+        <w:rPr>
+          <w:rFonts w:asciiTheme="majorHAnsi" w:hAnsiTheme="majorHAnsi" w:cstheme="majorHAnsi"/>
+          <w:sz w:val="24"/>
+        </w:rPr>
+      </w:pPr>
       <w:r>
         <w:rPr>
           <w:rFonts w:asciiTheme="majorHAnsi" w:hAnsiTheme="majorHAnsi" w:cstheme="majorHAnsi"/>
           <w:sz w:val="24"/>
         </w:rPr>
-        <w:t>requerimientos funcionales, diagrama de flujo por requerimiento</w:t>
+        <w:t>R</w:t>
+      </w:r>
+      <w:r>
+        <w:rPr>
+          <w:rFonts w:asciiTheme="majorHAnsi" w:hAnsiTheme="majorHAnsi" w:cstheme="majorHAnsi"/>
+          <w:sz w:val="24"/>
+        </w:rPr>
+        <w:t>equerimientos funcionales, diagrama de flujo por requerimiento</w:t>
+      </w:r>
+      <w:r>
+        <w:rPr>
+          <w:rFonts w:asciiTheme="majorHAnsi" w:hAnsiTheme="majorHAnsi" w:cstheme="majorHAnsi"/>
+          <w:sz w:val="24"/>
+        </w:rPr>
+        <w:t xml:space="preserve"> (pág. 1- 16)</w:t>
+      </w:r>
+    </w:p>
+    <w:p>
+      <w:pPr>
+        <w:spacing w:line="360" w:lineRule="auto"/>
+        <w:rPr>
+          <w:rFonts w:asciiTheme="majorHAnsi" w:hAnsiTheme="majorHAnsi" w:cstheme="majorHAnsi"/>
+          <w:sz w:val="24"/>
+        </w:rPr>
+      </w:pPr>
+      <w:r>
+        <w:rPr>
+          <w:rFonts w:asciiTheme="majorHAnsi" w:hAnsiTheme="majorHAnsi" w:cstheme="majorHAnsi"/>
+          <w:sz w:val="24"/>
+        </w:rPr>
+        <w:t xml:space="preserve">Diagrama de clases y de objetos: revisar carpeta </w:t>
+      </w:r>
+      <w:proofErr w:type="spellStart"/>
+      <w:r>
+        <w:rPr>
+          <w:rFonts w:asciiTheme="majorHAnsi" w:hAnsiTheme="majorHAnsi" w:cstheme="majorHAnsi"/>
+          <w:sz w:val="24"/>
+        </w:rPr>
+        <w:t>docs</w:t>
+      </w:r>
+      <w:proofErr w:type="spellEnd"/>
+      <w:r>
+        <w:rPr>
+          <w:rFonts w:asciiTheme="majorHAnsi" w:hAnsiTheme="majorHAnsi" w:cstheme="majorHAnsi"/>
+          <w:sz w:val="24"/>
+        </w:rPr>
+        <w:t>/</w:t>
+      </w:r>
+      <w:proofErr w:type="spellStart"/>
+      <w:r>
+        <w:rPr>
+          <w:rFonts w:asciiTheme="majorHAnsi" w:hAnsiTheme="majorHAnsi" w:cstheme="majorHAnsi"/>
+          <w:sz w:val="24"/>
+        </w:rPr>
+        <w:t>class_diagram</w:t>
+      </w:r>
+      <w:proofErr w:type="spellEnd"/>
+      <w:r>
+        <w:rPr>
+          <w:rFonts w:asciiTheme="majorHAnsi" w:hAnsiTheme="majorHAnsi" w:cstheme="majorHAnsi"/>
+          <w:sz w:val="24"/>
+        </w:rPr>
+        <w:t xml:space="preserve"> y </w:t>
+      </w:r>
+      <w:proofErr w:type="spellStart"/>
+      <w:r>
+        <w:rPr>
+          <w:rFonts w:asciiTheme="majorHAnsi" w:hAnsiTheme="majorHAnsi" w:cstheme="majorHAnsi"/>
+          <w:sz w:val="24"/>
+        </w:rPr>
+        <w:t>docs</w:t>
+      </w:r>
+      <w:proofErr w:type="spellEnd"/>
+      <w:r>
+        <w:rPr>
+          <w:rFonts w:asciiTheme="majorHAnsi" w:hAnsiTheme="majorHAnsi" w:cstheme="majorHAnsi"/>
+          <w:sz w:val="24"/>
+        </w:rPr>
+        <w:t>/</w:t>
+      </w:r>
+      <w:proofErr w:type="spellStart"/>
+      <w:r>
+        <w:rPr>
+          <w:rFonts w:asciiTheme="majorHAnsi" w:hAnsiTheme="majorHAnsi" w:cstheme="majorHAnsi"/>
+          <w:sz w:val="24"/>
+        </w:rPr>
+        <w:t>object_diagram</w:t>
+      </w:r>
+      <w:proofErr w:type="spellEnd"/>
+      <w:r>
+        <w:rPr>
+          <w:rFonts w:asciiTheme="majorHAnsi" w:hAnsiTheme="majorHAnsi" w:cstheme="majorHAnsi"/>
+          <w:sz w:val="24"/>
+        </w:rPr>
+        <w:t xml:space="preserve"> del proyecto</w:t>
       </w:r>
     </w:p>
     <w:p>
@@ -60,18 +164,8 @@
           <w:b/>
           <w:sz w:val="24"/>
         </w:rPr>
-        <w:t xml:space="preserve">URL Repositorio de </w:t>
+        <w:t>URL Repositorio de GitHub</w:t>
       </w:r>
-      <w:proofErr w:type="spellStart"/>
-      <w:r>
-        <w:rPr>
-          <w:rFonts w:asciiTheme="majorHAnsi" w:hAnsiTheme="majorHAnsi" w:cstheme="majorHAnsi"/>
-          <w:b/>
-          <w:sz w:val="24"/>
-        </w:rPr>
-        <w:t>GitHub</w:t>
-      </w:r>
-      <w:proofErr w:type="spellEnd"/>
       <w:r>
         <w:rPr>
           <w:rFonts w:asciiTheme="majorHAnsi" w:hAnsiTheme="majorHAnsi" w:cstheme="majorHAnsi"/>
@@ -91,6 +185,8 @@
           <w:t>https://github.com/DaniloErazo/MSC</w:t>
         </w:r>
       </w:hyperlink>
+      <w:bookmarkStart w:id="0" w:name="_GoBack"/>
+      <w:bookmarkEnd w:id="0"/>
     </w:p>
     <w:p>
       <w:pPr>
@@ -497,21 +593,7 @@
                 <w:rFonts w:asciiTheme="majorHAnsi" w:hAnsiTheme="majorHAnsi" w:cstheme="majorHAnsi"/>
                 <w:sz w:val="24"/>
               </w:rPr>
-              <w:t xml:space="preserve">Al seleccionar la opción </w:t>
-            </w:r>
-            <w:r>
-              <w:rPr>
-                <w:rFonts w:asciiTheme="majorHAnsi" w:hAnsiTheme="majorHAnsi" w:cstheme="majorHAnsi"/>
-                <w:sz w:val="24"/>
-              </w:rPr>
-              <w:t>de listar usuarios se despliegan todos los usuarios registrados con su nombre, edad y categoría</w:t>
-            </w:r>
-            <w:r>
-              <w:rPr>
-                <w:rFonts w:asciiTheme="majorHAnsi" w:hAnsiTheme="majorHAnsi" w:cstheme="majorHAnsi"/>
-                <w:sz w:val="24"/>
-              </w:rPr>
-              <w:t xml:space="preserve"> </w:t>
+              <w:t xml:space="preserve">Al seleccionar la opción de listar usuarios se despliegan todos los usuarios registrados con su nombre, edad y categoría </w:t>
             </w:r>
           </w:p>
         </w:tc>
@@ -599,14 +681,7 @@
                 <w:rFonts w:asciiTheme="majorHAnsi" w:hAnsiTheme="majorHAnsi" w:cstheme="majorHAnsi"/>
                 <w:sz w:val="24"/>
               </w:rPr>
-              <w:t xml:space="preserve">Se muestra </w:t>
-            </w:r>
-            <w:r>
-              <w:rPr>
-                <w:rFonts w:asciiTheme="majorHAnsi" w:hAnsiTheme="majorHAnsi" w:cstheme="majorHAnsi"/>
-                <w:sz w:val="24"/>
-              </w:rPr>
-              <w:t>el listado de usuarios en pantalla</w:t>
+              <w:t>Se muestra el listado de usuarios en pantalla</w:t>
             </w:r>
           </w:p>
         </w:tc>
@@ -674,21 +749,7 @@
                 <w:rFonts w:asciiTheme="majorHAnsi" w:hAnsiTheme="majorHAnsi" w:cstheme="majorHAnsi"/>
                 <w:sz w:val="24"/>
               </w:rPr>
-              <w:t>R3</w:t>
-            </w:r>
-            <w:r>
-              <w:rPr>
-                <w:rFonts w:asciiTheme="majorHAnsi" w:hAnsiTheme="majorHAnsi" w:cstheme="majorHAnsi"/>
-                <w:sz w:val="24"/>
-              </w:rPr>
-              <w:t xml:space="preserve">. </w:t>
-            </w:r>
-            <w:r>
-              <w:rPr>
-                <w:rFonts w:asciiTheme="majorHAnsi" w:hAnsiTheme="majorHAnsi" w:cstheme="majorHAnsi"/>
-                <w:sz w:val="24"/>
-              </w:rPr>
-              <w:t>Crear y añadir canción al pool</w:t>
+              <w:t>R3. Crear y añadir canción al pool</w:t>
             </w:r>
           </w:p>
         </w:tc>
@@ -736,14 +797,7 @@
                 <w:rFonts w:asciiTheme="majorHAnsi" w:hAnsiTheme="majorHAnsi" w:cstheme="majorHAnsi"/>
                 <w:sz w:val="24"/>
               </w:rPr>
-              <w:t xml:space="preserve">Al seleccionar la opción </w:t>
-            </w:r>
-            <w:r>
-              <w:rPr>
-                <w:rFonts w:asciiTheme="majorHAnsi" w:hAnsiTheme="majorHAnsi" w:cstheme="majorHAnsi"/>
-                <w:sz w:val="24"/>
-              </w:rPr>
-              <w:t>para crear canción se solicitan todos los datos necesarios para crearla y se agrega</w:t>
+              <w:t>Al seleccionar la opción para crear canción se solicitan todos los datos necesarios para crearla y se agrega</w:t>
             </w:r>
           </w:p>
         </w:tc>
@@ -858,6 +912,7 @@
                 <w:rFonts w:asciiTheme="majorHAnsi" w:hAnsiTheme="majorHAnsi" w:cstheme="majorHAnsi"/>
                 <w:sz w:val="24"/>
               </w:rPr>
+              <w:lastRenderedPageBreak/>
               <w:t>Posibles errores:</w:t>
             </w:r>
           </w:p>
@@ -1011,21 +1066,7 @@
                 <w:rFonts w:asciiTheme="majorHAnsi" w:hAnsiTheme="majorHAnsi" w:cstheme="majorHAnsi"/>
                 <w:sz w:val="24"/>
               </w:rPr>
-              <w:t>R</w:t>
-            </w:r>
-            <w:r>
-              <w:rPr>
-                <w:rFonts w:asciiTheme="majorHAnsi" w:hAnsiTheme="majorHAnsi" w:cstheme="majorHAnsi"/>
-                <w:sz w:val="24"/>
-              </w:rPr>
-              <w:t>4</w:t>
-            </w:r>
-            <w:r>
-              <w:rPr>
-                <w:rFonts w:asciiTheme="majorHAnsi" w:hAnsiTheme="majorHAnsi" w:cstheme="majorHAnsi"/>
-                <w:sz w:val="24"/>
-              </w:rPr>
-              <w:t>. Actualizar categoría del usuario</w:t>
+              <w:t>R4. Actualizar categoría del usuario</w:t>
             </w:r>
           </w:p>
         </w:tc>
@@ -1248,14 +1289,7 @@
                 <w:rFonts w:asciiTheme="majorHAnsi" w:hAnsiTheme="majorHAnsi" w:cstheme="majorHAnsi"/>
                 <w:sz w:val="24"/>
               </w:rPr>
-              <w:t xml:space="preserve">. </w:t>
-            </w:r>
-            <w:r>
-              <w:rPr>
-                <w:rFonts w:asciiTheme="majorHAnsi" w:hAnsiTheme="majorHAnsi" w:cstheme="majorHAnsi"/>
-                <w:sz w:val="24"/>
-              </w:rPr>
-              <w:t xml:space="preserve">Listar las canciones en el pool compartido </w:t>
+              <w:t xml:space="preserve">. Listar las canciones en el pool compartido </w:t>
             </w:r>
           </w:p>
         </w:tc>
@@ -1303,35 +1337,7 @@
                 <w:rFonts w:asciiTheme="majorHAnsi" w:hAnsiTheme="majorHAnsi" w:cstheme="majorHAnsi"/>
                 <w:sz w:val="24"/>
               </w:rPr>
-              <w:t>Al seleccionar la opción de li</w:t>
-            </w:r>
-            <w:r>
-              <w:rPr>
-                <w:rFonts w:asciiTheme="majorHAnsi" w:hAnsiTheme="majorHAnsi" w:cstheme="majorHAnsi"/>
-                <w:sz w:val="24"/>
-              </w:rPr>
-              <w:t>star usuarios se despliegan toda</w:t>
-            </w:r>
-            <w:r>
-              <w:rPr>
-                <w:rFonts w:asciiTheme="majorHAnsi" w:hAnsiTheme="majorHAnsi" w:cstheme="majorHAnsi"/>
-                <w:sz w:val="24"/>
-              </w:rPr>
-              <w:t xml:space="preserve">s los </w:t>
-            </w:r>
-            <w:r>
-              <w:rPr>
-                <w:rFonts w:asciiTheme="majorHAnsi" w:hAnsiTheme="majorHAnsi" w:cstheme="majorHAnsi"/>
-                <w:sz w:val="24"/>
-              </w:rPr>
-              <w:t>canciones registradas</w:t>
-            </w:r>
-            <w:r>
-              <w:rPr>
-                <w:rFonts w:asciiTheme="majorHAnsi" w:hAnsiTheme="majorHAnsi" w:cstheme="majorHAnsi"/>
-                <w:sz w:val="24"/>
-              </w:rPr>
-              <w:t xml:space="preserve"> con su </w:t>
+              <w:t xml:space="preserve">Al seleccionar la opción de listar usuarios se despliegan todas los canciones registradas con su </w:t>
             </w:r>
             <w:r>
               <w:rPr>
@@ -1548,21 +1554,7 @@
                 <w:rFonts w:asciiTheme="majorHAnsi" w:hAnsiTheme="majorHAnsi" w:cstheme="majorHAnsi"/>
                 <w:sz w:val="24"/>
               </w:rPr>
-              <w:t xml:space="preserve">. </w:t>
-            </w:r>
-            <w:r>
-              <w:rPr>
-                <w:rFonts w:asciiTheme="majorHAnsi" w:hAnsiTheme="majorHAnsi" w:cstheme="majorHAnsi"/>
-                <w:sz w:val="24"/>
-              </w:rPr>
-              <w:t>Crear playlist pública</w:t>
-            </w:r>
-            <w:r>
-              <w:rPr>
-                <w:rFonts w:asciiTheme="majorHAnsi" w:hAnsiTheme="majorHAnsi" w:cstheme="majorHAnsi"/>
-                <w:sz w:val="24"/>
-              </w:rPr>
-              <w:t xml:space="preserve"> </w:t>
+              <w:t xml:space="preserve">. Crear playlist pública </w:t>
             </w:r>
           </w:p>
         </w:tc>
@@ -1864,14 +1856,7 @@
                 <w:rFonts w:asciiTheme="majorHAnsi" w:hAnsiTheme="majorHAnsi" w:cstheme="majorHAnsi"/>
                 <w:sz w:val="24"/>
               </w:rPr>
-              <w:t xml:space="preserve">. Crear playlist </w:t>
-            </w:r>
-            <w:r>
-              <w:rPr>
-                <w:rFonts w:asciiTheme="majorHAnsi" w:hAnsiTheme="majorHAnsi" w:cstheme="majorHAnsi"/>
-                <w:sz w:val="24"/>
-              </w:rPr>
-              <w:t>restringida</w:t>
+              <w:t>. Crear playlist restringida</w:t>
             </w:r>
           </w:p>
         </w:tc>
@@ -1919,21 +1904,7 @@
                 <w:rFonts w:asciiTheme="majorHAnsi" w:hAnsiTheme="majorHAnsi" w:cstheme="majorHAnsi"/>
                 <w:sz w:val="24"/>
               </w:rPr>
-              <w:t xml:space="preserve">Al seleccionar la opción de creación de playlist </w:t>
-            </w:r>
-            <w:r>
-              <w:rPr>
-                <w:rFonts w:asciiTheme="majorHAnsi" w:hAnsiTheme="majorHAnsi" w:cstheme="majorHAnsi"/>
-                <w:sz w:val="24"/>
-              </w:rPr>
-              <w:t>restringida</w:t>
-            </w:r>
-            <w:r>
-              <w:rPr>
-                <w:rFonts w:asciiTheme="majorHAnsi" w:hAnsiTheme="majorHAnsi" w:cstheme="majorHAnsi"/>
-                <w:sz w:val="24"/>
-              </w:rPr>
-              <w:t xml:space="preserve"> se solicita digitar los datos necesarios para crearla </w:t>
+              <w:t xml:space="preserve">Al seleccionar la opción de creación de playlist restringida se solicita digitar los datos necesarios para crearla </w:t>
             </w:r>
           </w:p>
         </w:tc>
@@ -1962,6 +1933,7 @@
                 <w:b/>
                 <w:sz w:val="24"/>
               </w:rPr>
+              <w:lastRenderedPageBreak/>
               <w:t>Entradas</w:t>
             </w:r>
           </w:p>
@@ -1984,14 +1956,7 @@
                 <w:rFonts w:asciiTheme="majorHAnsi" w:hAnsiTheme="majorHAnsi" w:cstheme="majorHAnsi"/>
                 <w:sz w:val="24"/>
               </w:rPr>
-              <w:t>N</w:t>
-            </w:r>
-            <w:r>
-              <w:rPr>
-                <w:rFonts w:asciiTheme="majorHAnsi" w:hAnsiTheme="majorHAnsi" w:cstheme="majorHAnsi"/>
-                <w:sz w:val="24"/>
-              </w:rPr>
-              <w:t>ombre, nombre de usuario del usuario autorizado principal</w:t>
+              <w:t>Nombre, nombre de usuario del usuario autorizado principal</w:t>
             </w:r>
           </w:p>
         </w:tc>
@@ -2097,7 +2062,6 @@
                 <w:rFonts w:asciiTheme="majorHAnsi" w:hAnsiTheme="majorHAnsi" w:cstheme="majorHAnsi"/>
                 <w:sz w:val="24"/>
               </w:rPr>
-              <w:lastRenderedPageBreak/>
               <w:t xml:space="preserve">Verificaciones del tipo de datos introducidos </w:t>
             </w:r>
           </w:p>
@@ -2178,7 +2142,6 @@
                 <w:b/>
                 <w:sz w:val="24"/>
               </w:rPr>
-              <w:lastRenderedPageBreak/>
               <w:t>Nombre</w:t>
             </w:r>
           </w:p>
@@ -2539,14 +2502,7 @@
                 <w:rFonts w:asciiTheme="majorHAnsi" w:hAnsiTheme="majorHAnsi" w:cstheme="majorHAnsi"/>
                 <w:sz w:val="24"/>
               </w:rPr>
-              <w:t>R9</w:t>
-            </w:r>
-            <w:r>
-              <w:rPr>
-                <w:rFonts w:asciiTheme="majorHAnsi" w:hAnsiTheme="majorHAnsi" w:cstheme="majorHAnsi"/>
-                <w:sz w:val="24"/>
-              </w:rPr>
-              <w:t>. Añadir canción a una playlist</w:t>
+              <w:t>R9. Añadir canción a una playlist</w:t>
             </w:r>
           </w:p>
         </w:tc>
@@ -2888,6 +2844,7 @@
                 <w:b/>
                 <w:sz w:val="24"/>
               </w:rPr>
+              <w:lastRenderedPageBreak/>
               <w:t>Nombre</w:t>
             </w:r>
           </w:p>
@@ -2910,28 +2867,7 @@
                 <w:rFonts w:asciiTheme="majorHAnsi" w:hAnsiTheme="majorHAnsi" w:cstheme="majorHAnsi"/>
                 <w:sz w:val="24"/>
               </w:rPr>
-              <w:t>R</w:t>
-            </w:r>
-            <w:r>
-              <w:rPr>
-                <w:rFonts w:asciiTheme="majorHAnsi" w:hAnsiTheme="majorHAnsi" w:cstheme="majorHAnsi"/>
-                <w:sz w:val="24"/>
-              </w:rPr>
-              <w:t>10</w:t>
-            </w:r>
-            <w:r>
-              <w:rPr>
-                <w:rFonts w:asciiTheme="majorHAnsi" w:hAnsiTheme="majorHAnsi" w:cstheme="majorHAnsi"/>
-                <w:sz w:val="24"/>
-              </w:rPr>
-              <w:t xml:space="preserve">. Actualizar </w:t>
-            </w:r>
-            <w:r>
-              <w:rPr>
-                <w:rFonts w:asciiTheme="majorHAnsi" w:hAnsiTheme="majorHAnsi" w:cstheme="majorHAnsi"/>
-                <w:sz w:val="24"/>
-              </w:rPr>
-              <w:t>la duración y género de una playlist</w:t>
+              <w:t>R10. Actualizar la duración y género de una playlist</w:t>
             </w:r>
           </w:p>
         </w:tc>
@@ -2979,28 +2915,7 @@
                 <w:rFonts w:asciiTheme="majorHAnsi" w:hAnsiTheme="majorHAnsi" w:cstheme="majorHAnsi"/>
                 <w:sz w:val="24"/>
               </w:rPr>
-              <w:t xml:space="preserve">La </w:t>
-            </w:r>
-            <w:r>
-              <w:rPr>
-                <w:rFonts w:asciiTheme="majorHAnsi" w:hAnsiTheme="majorHAnsi" w:cstheme="majorHAnsi"/>
-                <w:sz w:val="24"/>
-              </w:rPr>
-              <w:t>duración y el género de la playlist</w:t>
-            </w:r>
-            <w:r>
-              <w:rPr>
-                <w:rFonts w:asciiTheme="majorHAnsi" w:hAnsiTheme="majorHAnsi" w:cstheme="majorHAnsi"/>
-                <w:sz w:val="24"/>
-              </w:rPr>
-              <w:t xml:space="preserve"> se actualiza automáticamente a medida que </w:t>
-            </w:r>
-            <w:r>
-              <w:rPr>
-                <w:rFonts w:asciiTheme="majorHAnsi" w:hAnsiTheme="majorHAnsi" w:cstheme="majorHAnsi"/>
-                <w:sz w:val="24"/>
-              </w:rPr>
-              <w:t xml:space="preserve">se añaden canciones a la misma </w:t>
+              <w:t xml:space="preserve">La duración y el género de la playlist se actualiza automáticamente a medida que se añaden canciones a la misma </w:t>
             </w:r>
           </w:p>
         </w:tc>
@@ -3070,7 +2985,6 @@
                 <w:b/>
                 <w:sz w:val="24"/>
               </w:rPr>
-              <w:lastRenderedPageBreak/>
               <w:t>Resultado</w:t>
             </w:r>
           </w:p>
@@ -3102,21 +3016,12 @@
               </w:rPr>
               <w:t>el género</w:t>
             </w:r>
-            <w:bookmarkStart w:id="0" w:name="_GoBack"/>
-            <w:bookmarkEnd w:id="0"/>
-            <w:r>
-              <w:rPr>
-                <w:rFonts w:asciiTheme="majorHAnsi" w:hAnsiTheme="majorHAnsi" w:cstheme="majorHAnsi"/>
-                <w:sz w:val="24"/>
-              </w:rPr>
-              <w:t xml:space="preserve"> también si se requiere</w:t>
-            </w:r>
-            <w:r>
-              <w:rPr>
-                <w:rFonts w:asciiTheme="majorHAnsi" w:hAnsiTheme="majorHAnsi" w:cstheme="majorHAnsi"/>
-                <w:sz w:val="24"/>
-              </w:rPr>
-              <w:t xml:space="preserve"> </w:t>
+            <w:r>
+              <w:rPr>
+                <w:rFonts w:asciiTheme="majorHAnsi" w:hAnsiTheme="majorHAnsi" w:cstheme="majorHAnsi"/>
+                <w:sz w:val="24"/>
+              </w:rPr>
+              <w:t xml:space="preserve"> también si se requiere </w:t>
             </w:r>
             <w:r>
               <w:rPr>
@@ -3192,28 +3097,7 @@
                 <w:rFonts w:asciiTheme="majorHAnsi" w:hAnsiTheme="majorHAnsi" w:cstheme="majorHAnsi"/>
                 <w:sz w:val="24"/>
               </w:rPr>
-              <w:t>R11</w:t>
-            </w:r>
-            <w:r>
-              <w:rPr>
-                <w:rFonts w:asciiTheme="majorHAnsi" w:hAnsiTheme="majorHAnsi" w:cstheme="majorHAnsi"/>
-                <w:sz w:val="24"/>
-              </w:rPr>
-              <w:t xml:space="preserve">. </w:t>
-            </w:r>
-            <w:r>
-              <w:rPr>
-                <w:rFonts w:asciiTheme="majorHAnsi" w:hAnsiTheme="majorHAnsi" w:cstheme="majorHAnsi"/>
-                <w:sz w:val="24"/>
-              </w:rPr>
-              <w:t>Añadir usuarios autorizados a playlist restringido</w:t>
-            </w:r>
-            <w:r>
-              <w:rPr>
-                <w:rFonts w:asciiTheme="majorHAnsi" w:hAnsiTheme="majorHAnsi" w:cstheme="majorHAnsi"/>
-                <w:sz w:val="24"/>
-              </w:rPr>
-              <w:t xml:space="preserve"> </w:t>
+              <w:t xml:space="preserve">R11. Añadir usuarios autorizados a playlist restringido </w:t>
             </w:r>
           </w:p>
         </w:tc>
@@ -3261,21 +3145,7 @@
                 <w:rFonts w:asciiTheme="majorHAnsi" w:hAnsiTheme="majorHAnsi" w:cstheme="majorHAnsi"/>
                 <w:sz w:val="24"/>
               </w:rPr>
-              <w:t>Al seleccionar la opción de añadir canción a playlist se solicita al usuario</w:t>
-            </w:r>
-            <w:r>
-              <w:rPr>
-                <w:rFonts w:asciiTheme="majorHAnsi" w:hAnsiTheme="majorHAnsi" w:cstheme="majorHAnsi"/>
-                <w:sz w:val="24"/>
-              </w:rPr>
-              <w:t xml:space="preserve"> digitar</w:t>
-            </w:r>
-            <w:r>
-              <w:rPr>
-                <w:rFonts w:asciiTheme="majorHAnsi" w:hAnsiTheme="majorHAnsi" w:cstheme="majorHAnsi"/>
-                <w:sz w:val="24"/>
-              </w:rPr>
-              <w:t xml:space="preserve"> la información para hacerlo  </w:t>
+              <w:t xml:space="preserve">Al seleccionar la opción de añadir canción a playlist se solicita al usuario digitar la información para hacerlo  </w:t>
             </w:r>
           </w:p>
         </w:tc>
@@ -3412,14 +3282,7 @@
                 <w:rFonts w:asciiTheme="majorHAnsi" w:hAnsiTheme="majorHAnsi" w:cstheme="majorHAnsi"/>
                 <w:sz w:val="24"/>
               </w:rPr>
-              <w:t>No</w:t>
-            </w:r>
-            <w:r>
-              <w:rPr>
-                <w:rFonts w:asciiTheme="majorHAnsi" w:hAnsiTheme="majorHAnsi" w:cstheme="majorHAnsi"/>
-                <w:sz w:val="24"/>
-              </w:rPr>
-              <w:t xml:space="preserve"> es una playlist restringida </w:t>
+              <w:t xml:space="preserve">No es una playlist restringida </w:t>
             </w:r>
           </w:p>
           <w:p>
@@ -3529,14 +3392,7 @@
                 <w:rFonts w:asciiTheme="majorHAnsi" w:hAnsiTheme="majorHAnsi" w:cstheme="majorHAnsi"/>
                 <w:sz w:val="24"/>
               </w:rPr>
-              <w:t>El usuario autorizado no tiene derechos sobre la playlist</w:t>
-            </w:r>
-            <w:r>
-              <w:rPr>
-                <w:rFonts w:asciiTheme="majorHAnsi" w:hAnsiTheme="majorHAnsi" w:cstheme="majorHAnsi"/>
-                <w:sz w:val="24"/>
-              </w:rPr>
-              <w:t xml:space="preserve"> </w:t>
+              <w:t xml:space="preserve">El usuario autorizado no tiene derechos sobre la playlist </w:t>
             </w:r>
           </w:p>
         </w:tc>
@@ -3605,28 +3461,7 @@
                 <w:rFonts w:asciiTheme="majorHAnsi" w:hAnsiTheme="majorHAnsi" w:cstheme="majorHAnsi"/>
                 <w:sz w:val="24"/>
               </w:rPr>
-              <w:t>R12</w:t>
-            </w:r>
-            <w:r>
-              <w:rPr>
-                <w:rFonts w:asciiTheme="majorHAnsi" w:hAnsiTheme="majorHAnsi" w:cstheme="majorHAnsi"/>
-                <w:sz w:val="24"/>
-              </w:rPr>
-              <w:t xml:space="preserve">. </w:t>
-            </w:r>
-            <w:r>
-              <w:rPr>
-                <w:rFonts w:asciiTheme="majorHAnsi" w:hAnsiTheme="majorHAnsi" w:cstheme="majorHAnsi"/>
-                <w:sz w:val="24"/>
-              </w:rPr>
-              <w:t>Calificar playlist público</w:t>
-            </w:r>
-            <w:r>
-              <w:rPr>
-                <w:rFonts w:asciiTheme="majorHAnsi" w:hAnsiTheme="majorHAnsi" w:cstheme="majorHAnsi"/>
-                <w:sz w:val="24"/>
-              </w:rPr>
-              <w:t xml:space="preserve"> </w:t>
+              <w:t xml:space="preserve">R12. Calificar playlist público </w:t>
             </w:r>
           </w:p>
         </w:tc>
@@ -3674,21 +3509,7 @@
                 <w:rFonts w:asciiTheme="majorHAnsi" w:hAnsiTheme="majorHAnsi" w:cstheme="majorHAnsi"/>
                 <w:sz w:val="24"/>
               </w:rPr>
-              <w:t xml:space="preserve">Al seleccionar la opción de </w:t>
-            </w:r>
-            <w:r>
-              <w:rPr>
-                <w:rFonts w:asciiTheme="majorHAnsi" w:hAnsiTheme="majorHAnsi" w:cstheme="majorHAnsi"/>
-                <w:sz w:val="24"/>
-              </w:rPr>
-              <w:t>calificar playlist</w:t>
-            </w:r>
-            <w:r>
-              <w:rPr>
-                <w:rFonts w:asciiTheme="majorHAnsi" w:hAnsiTheme="majorHAnsi" w:cstheme="majorHAnsi"/>
-                <w:sz w:val="24"/>
-              </w:rPr>
-              <w:t xml:space="preserve"> se solicita al usuario digitar la información para hacerlo  </w:t>
+              <w:t xml:space="preserve">Al seleccionar la opción de calificar playlist se solicita al usuario digitar la información para hacerlo  </w:t>
             </w:r>
           </w:p>
         </w:tc>
@@ -3739,14 +3560,7 @@
                 <w:rFonts w:asciiTheme="majorHAnsi" w:hAnsiTheme="majorHAnsi" w:cstheme="majorHAnsi"/>
                 <w:sz w:val="24"/>
               </w:rPr>
-              <w:t xml:space="preserve">Nombre de la playlist, calificación </w:t>
-            </w:r>
-            <w:r>
-              <w:rPr>
-                <w:rFonts w:asciiTheme="majorHAnsi" w:hAnsiTheme="majorHAnsi" w:cstheme="majorHAnsi"/>
-                <w:sz w:val="24"/>
-              </w:rPr>
-              <w:t xml:space="preserve"> </w:t>
+              <w:t xml:space="preserve">Nombre de la playlist, calificación  </w:t>
             </w:r>
           </w:p>
         </w:tc>
@@ -3832,21 +3646,7 @@
                 <w:rFonts w:asciiTheme="majorHAnsi" w:hAnsiTheme="majorHAnsi" w:cstheme="majorHAnsi"/>
                 <w:sz w:val="24"/>
               </w:rPr>
-              <w:t xml:space="preserve">No es una playlist </w:t>
-            </w:r>
-            <w:r>
-              <w:rPr>
-                <w:rFonts w:asciiTheme="majorHAnsi" w:hAnsiTheme="majorHAnsi" w:cstheme="majorHAnsi"/>
-                <w:sz w:val="24"/>
-              </w:rPr>
-              <w:t>pública</w:t>
-            </w:r>
-            <w:r>
-              <w:rPr>
-                <w:rFonts w:asciiTheme="majorHAnsi" w:hAnsiTheme="majorHAnsi" w:cstheme="majorHAnsi"/>
-                <w:sz w:val="24"/>
-              </w:rPr>
-              <w:t xml:space="preserve"> </w:t>
+              <w:t xml:space="preserve">No es una playlist pública </w:t>
             </w:r>
           </w:p>
           <w:p>
@@ -3912,14 +3712,7 @@
                 <w:rFonts w:asciiTheme="majorHAnsi" w:hAnsiTheme="majorHAnsi" w:cstheme="majorHAnsi"/>
                 <w:sz w:val="24"/>
               </w:rPr>
-              <w:t>Calificación no válida</w:t>
-            </w:r>
-            <w:r>
-              <w:rPr>
-                <w:rFonts w:asciiTheme="majorHAnsi" w:hAnsiTheme="majorHAnsi" w:cstheme="majorHAnsi"/>
-                <w:sz w:val="24"/>
-              </w:rPr>
-              <w:t xml:space="preserve"> </w:t>
+              <w:t xml:space="preserve">Calificación no válida </w:t>
             </w:r>
           </w:p>
         </w:tc>
@@ -4037,15 +3830,7 @@
                 <w:rFonts w:asciiTheme="majorHAnsi" w:hAnsiTheme="majorHAnsi" w:cstheme="majorHAnsi"/>
                 <w:sz w:val="24"/>
               </w:rPr>
-              <w:t xml:space="preserve">Al seleccionar la opción de listar playlist se despliegan todas los playlist registradas con su nombre, duración, y género. Para las playlist públicas </w:t>
-            </w:r>
-            <w:r>
-              <w:rPr>
-                <w:rFonts w:asciiTheme="majorHAnsi" w:hAnsiTheme="majorHAnsi" w:cstheme="majorHAnsi"/>
-                <w:sz w:val="24"/>
-              </w:rPr>
-              <w:lastRenderedPageBreak/>
-              <w:t xml:space="preserve">se despliega su calificación y para las restringidas o privadas su/s usuario/s autorizado/s.  </w:t>
+              <w:t xml:space="preserve">Al seleccionar la opción de listar playlist se despliegan todas los playlist registradas con su nombre, duración, y género. Para las playlist públicas se despliega su calificación y para las restringidas o privadas su/s usuario/s autorizado/s.  </w:t>
             </w:r>
           </w:p>
         </w:tc>
@@ -4074,7 +3859,6 @@
                 <w:b/>
                 <w:sz w:val="24"/>
               </w:rPr>
-              <w:lastRenderedPageBreak/>
               <w:t>Entradas</w:t>
             </w:r>
           </w:p>
@@ -4159,50 +3943,718 @@
           <w:b/>
           <w:sz w:val="24"/>
         </w:rPr>
+        <w:sectPr>
+          <w:headerReference w:type="default" r:id="rId8"/>
+          <w:pgSz w:w="12240" w:h="15840" w:code="1"/>
+          <w:pgMar w:top="1418" w:right="1418" w:bottom="1418" w:left="1418" w:header="708" w:footer="708" w:gutter="0"/>
+          <w:cols w:space="708"/>
+          <w:docGrid w:linePitch="360"/>
+        </w:sectPr>
       </w:pPr>
     </w:p>
     <w:p>
       <w:pPr>
         <w:spacing w:line="360" w:lineRule="auto"/>
+        <w:jc w:val="center"/>
         <w:rPr>
           <w:rFonts w:asciiTheme="majorHAnsi" w:hAnsiTheme="majorHAnsi" w:cstheme="majorHAnsi"/>
           <w:b/>
           <w:sz w:val="24"/>
         </w:rPr>
       </w:pPr>
+      <w:r>
+        <w:rPr>
+          <w:rFonts w:asciiTheme="majorHAnsi" w:hAnsiTheme="majorHAnsi" w:cstheme="majorHAnsi"/>
+          <w:b/>
+          <w:sz w:val="24"/>
+        </w:rPr>
+        <w:lastRenderedPageBreak/>
+        <w:t xml:space="preserve">Diagrama de flujo de requerimientos: </w:t>
+      </w:r>
+      <w:r>
+        <w:rPr>
+          <w:rFonts w:asciiTheme="majorHAnsi" w:hAnsiTheme="majorHAnsi" w:cstheme="majorHAnsi"/>
+          <w:b/>
+          <w:noProof/>
+          <w:sz w:val="24"/>
+          <w:lang w:eastAsia="es-CO"/>
+        </w:rPr>
+        <w:drawing>
+          <wp:inline distT="0" distB="0" distL="0" distR="0" wp14:anchorId="5597209A" wp14:editId="21CAA1F1">
+            <wp:extent cx="3973804" cy="4467225"/>
+            <wp:effectExtent l="0" t="0" r="8255" b="0"/>
+            <wp:docPr id="2" name="Imagen 2"/>
+            <wp:cNvGraphicFramePr>
+              <a:graphicFrameLocks xmlns:a="http://schemas.openxmlformats.org/drawingml/2006/main" noChangeAspect="1"/>
+            </wp:cNvGraphicFramePr>
+            <a:graphic xmlns:a="http://schemas.openxmlformats.org/drawingml/2006/main">
+              <a:graphicData uri="http://schemas.openxmlformats.org/drawingml/2006/picture">
+                <pic:pic xmlns:pic="http://schemas.openxmlformats.org/drawingml/2006/picture">
+                  <pic:nvPicPr>
+                    <pic:cNvPr id="2" name="R1_flowchart.png"/>
+                    <pic:cNvPicPr/>
+                  </pic:nvPicPr>
+                  <pic:blipFill>
+                    <a:blip r:embed="rId9">
+                      <a:extLst>
+                        <a:ext uri="{28A0092B-C50C-407E-A947-70E740481C1C}">
+                          <a14:useLocalDpi xmlns:a14="http://schemas.microsoft.com/office/drawing/2010/main" val="0"/>
+                        </a:ext>
+                      </a:extLst>
+                    </a:blip>
+                    <a:stretch>
+                      <a:fillRect/>
+                    </a:stretch>
+                  </pic:blipFill>
+                  <pic:spPr>
+                    <a:xfrm>
+                      <a:off x="0" y="0"/>
+                      <a:ext cx="3978801" cy="4472842"/>
+                    </a:xfrm>
+                    <a:prstGeom prst="rect">
+                      <a:avLst/>
+                    </a:prstGeom>
+                  </pic:spPr>
+                </pic:pic>
+              </a:graphicData>
+            </a:graphic>
+          </wp:inline>
+        </w:drawing>
+      </w:r>
     </w:p>
     <w:p>
       <w:pPr>
         <w:spacing w:line="360" w:lineRule="auto"/>
+        <w:jc w:val="center"/>
         <w:rPr>
           <w:rFonts w:asciiTheme="majorHAnsi" w:hAnsiTheme="majorHAnsi" w:cstheme="majorHAnsi"/>
           <w:b/>
           <w:sz w:val="24"/>
         </w:rPr>
       </w:pPr>
+      <w:r>
+        <w:rPr>
+          <w:rFonts w:asciiTheme="majorHAnsi" w:hAnsiTheme="majorHAnsi" w:cstheme="majorHAnsi"/>
+          <w:b/>
+          <w:noProof/>
+          <w:sz w:val="24"/>
+          <w:lang w:eastAsia="es-CO"/>
+        </w:rPr>
+        <w:drawing>
+          <wp:inline distT="0" distB="0" distL="0" distR="0" wp14:anchorId="280A46BB" wp14:editId="2D48375F">
+            <wp:extent cx="3725363" cy="2867025"/>
+            <wp:effectExtent l="0" t="0" r="8890" b="0"/>
+            <wp:docPr id="3" name="Imagen 3"/>
+            <wp:cNvGraphicFramePr>
+              <a:graphicFrameLocks xmlns:a="http://schemas.openxmlformats.org/drawingml/2006/main" noChangeAspect="1"/>
+            </wp:cNvGraphicFramePr>
+            <a:graphic xmlns:a="http://schemas.openxmlformats.org/drawingml/2006/main">
+              <a:graphicData uri="http://schemas.openxmlformats.org/drawingml/2006/picture">
+                <pic:pic xmlns:pic="http://schemas.openxmlformats.org/drawingml/2006/picture">
+                  <pic:nvPicPr>
+                    <pic:cNvPr id="3" name="R2_flowchart.png"/>
+                    <pic:cNvPicPr/>
+                  </pic:nvPicPr>
+                  <pic:blipFill>
+                    <a:blip r:embed="rId10">
+                      <a:extLst>
+                        <a:ext uri="{28A0092B-C50C-407E-A947-70E740481C1C}">
+                          <a14:useLocalDpi xmlns:a14="http://schemas.microsoft.com/office/drawing/2010/main" val="0"/>
+                        </a:ext>
+                      </a:extLst>
+                    </a:blip>
+                    <a:stretch>
+                      <a:fillRect/>
+                    </a:stretch>
+                  </pic:blipFill>
+                  <pic:spPr>
+                    <a:xfrm>
+                      <a:off x="0" y="0"/>
+                      <a:ext cx="3728512" cy="2869449"/>
+                    </a:xfrm>
+                    <a:prstGeom prst="rect">
+                      <a:avLst/>
+                    </a:prstGeom>
+                  </pic:spPr>
+                </pic:pic>
+              </a:graphicData>
+            </a:graphic>
+          </wp:inline>
+        </w:drawing>
+      </w:r>
     </w:p>
     <w:p>
       <w:pPr>
         <w:spacing w:line="360" w:lineRule="auto"/>
+        <w:jc w:val="center"/>
         <w:rPr>
           <w:rFonts w:asciiTheme="majorHAnsi" w:hAnsiTheme="majorHAnsi" w:cstheme="majorHAnsi"/>
           <w:b/>
           <w:sz w:val="24"/>
         </w:rPr>
       </w:pPr>
-    </w:p>
-    <w:p>
-      <w:pPr>
-        <w:spacing w:line="360" w:lineRule="auto"/>
+      <w:r>
         <w:rPr>
           <w:rFonts w:asciiTheme="majorHAnsi" w:hAnsiTheme="majorHAnsi" w:cstheme="majorHAnsi"/>
           <w:b/>
+          <w:noProof/>
           <w:sz w:val="24"/>
+          <w:lang w:eastAsia="es-CO"/>
         </w:rPr>
-      </w:pPr>
+        <w:lastRenderedPageBreak/>
+        <w:drawing>
+          <wp:inline distT="0" distB="0" distL="0" distR="0">
+            <wp:extent cx="4829175" cy="6363870"/>
+            <wp:effectExtent l="0" t="0" r="0" b="0"/>
+            <wp:docPr id="4" name="Imagen 4"/>
+            <wp:cNvGraphicFramePr>
+              <a:graphicFrameLocks xmlns:a="http://schemas.openxmlformats.org/drawingml/2006/main" noChangeAspect="1"/>
+            </wp:cNvGraphicFramePr>
+            <a:graphic xmlns:a="http://schemas.openxmlformats.org/drawingml/2006/main">
+              <a:graphicData uri="http://schemas.openxmlformats.org/drawingml/2006/picture">
+                <pic:pic xmlns:pic="http://schemas.openxmlformats.org/drawingml/2006/picture">
+                  <pic:nvPicPr>
+                    <pic:cNvPr id="4" name="R3_flowchart.png"/>
+                    <pic:cNvPicPr/>
+                  </pic:nvPicPr>
+                  <pic:blipFill>
+                    <a:blip r:embed="rId11">
+                      <a:extLst>
+                        <a:ext uri="{28A0092B-C50C-407E-A947-70E740481C1C}">
+                          <a14:useLocalDpi xmlns:a14="http://schemas.microsoft.com/office/drawing/2010/main" val="0"/>
+                        </a:ext>
+                      </a:extLst>
+                    </a:blip>
+                    <a:stretch>
+                      <a:fillRect/>
+                    </a:stretch>
+                  </pic:blipFill>
+                  <pic:spPr>
+                    <a:xfrm>
+                      <a:off x="0" y="0"/>
+                      <a:ext cx="4831429" cy="6366840"/>
+                    </a:xfrm>
+                    <a:prstGeom prst="rect">
+                      <a:avLst/>
+                    </a:prstGeom>
+                  </pic:spPr>
+                </pic:pic>
+              </a:graphicData>
+            </a:graphic>
+          </wp:inline>
+        </w:drawing>
+      </w:r>
+      <w:r>
+        <w:rPr>
+          <w:rFonts w:asciiTheme="majorHAnsi" w:hAnsiTheme="majorHAnsi" w:cstheme="majorHAnsi"/>
+          <w:b/>
+          <w:noProof/>
+          <w:sz w:val="24"/>
+          <w:lang w:eastAsia="es-CO"/>
+        </w:rPr>
+        <w:lastRenderedPageBreak/>
+        <w:drawing>
+          <wp:inline distT="0" distB="0" distL="0" distR="0">
+            <wp:extent cx="2628249" cy="4743450"/>
+            <wp:effectExtent l="0" t="0" r="1270" b="0"/>
+            <wp:docPr id="5" name="Imagen 5"/>
+            <wp:cNvGraphicFramePr>
+              <a:graphicFrameLocks xmlns:a="http://schemas.openxmlformats.org/drawingml/2006/main" noChangeAspect="1"/>
+            </wp:cNvGraphicFramePr>
+            <a:graphic xmlns:a="http://schemas.openxmlformats.org/drawingml/2006/main">
+              <a:graphicData uri="http://schemas.openxmlformats.org/drawingml/2006/picture">
+                <pic:pic xmlns:pic="http://schemas.openxmlformats.org/drawingml/2006/picture">
+                  <pic:nvPicPr>
+                    <pic:cNvPr id="5" name="R4_flowchart.png"/>
+                    <pic:cNvPicPr/>
+                  </pic:nvPicPr>
+                  <pic:blipFill>
+                    <a:blip r:embed="rId12">
+                      <a:extLst>
+                        <a:ext uri="{28A0092B-C50C-407E-A947-70E740481C1C}">
+                          <a14:useLocalDpi xmlns:a14="http://schemas.microsoft.com/office/drawing/2010/main" val="0"/>
+                        </a:ext>
+                      </a:extLst>
+                    </a:blip>
+                    <a:stretch>
+                      <a:fillRect/>
+                    </a:stretch>
+                  </pic:blipFill>
+                  <pic:spPr>
+                    <a:xfrm>
+                      <a:off x="0" y="0"/>
+                      <a:ext cx="2635088" cy="4755792"/>
+                    </a:xfrm>
+                    <a:prstGeom prst="rect">
+                      <a:avLst/>
+                    </a:prstGeom>
+                  </pic:spPr>
+                </pic:pic>
+              </a:graphicData>
+            </a:graphic>
+          </wp:inline>
+        </w:drawing>
+      </w:r>
+      <w:r>
+        <w:rPr>
+          <w:rFonts w:asciiTheme="majorHAnsi" w:hAnsiTheme="majorHAnsi" w:cstheme="majorHAnsi"/>
+          <w:b/>
+          <w:noProof/>
+          <w:sz w:val="24"/>
+          <w:lang w:eastAsia="es-CO"/>
+        </w:rPr>
+        <w:drawing>
+          <wp:inline distT="0" distB="0" distL="0" distR="0">
+            <wp:extent cx="3520226" cy="2686050"/>
+            <wp:effectExtent l="0" t="0" r="4445" b="0"/>
+            <wp:docPr id="6" name="Imagen 6"/>
+            <wp:cNvGraphicFramePr>
+              <a:graphicFrameLocks xmlns:a="http://schemas.openxmlformats.org/drawingml/2006/main" noChangeAspect="1"/>
+            </wp:cNvGraphicFramePr>
+            <a:graphic xmlns:a="http://schemas.openxmlformats.org/drawingml/2006/main">
+              <a:graphicData uri="http://schemas.openxmlformats.org/drawingml/2006/picture">
+                <pic:pic xmlns:pic="http://schemas.openxmlformats.org/drawingml/2006/picture">
+                  <pic:nvPicPr>
+                    <pic:cNvPr id="6" name="R5_flowchart.png"/>
+                    <pic:cNvPicPr/>
+                  </pic:nvPicPr>
+                  <pic:blipFill>
+                    <a:blip r:embed="rId13">
+                      <a:extLst>
+                        <a:ext uri="{28A0092B-C50C-407E-A947-70E740481C1C}">
+                          <a14:useLocalDpi xmlns:a14="http://schemas.microsoft.com/office/drawing/2010/main" val="0"/>
+                        </a:ext>
+                      </a:extLst>
+                    </a:blip>
+                    <a:stretch>
+                      <a:fillRect/>
+                    </a:stretch>
+                  </pic:blipFill>
+                  <pic:spPr>
+                    <a:xfrm>
+                      <a:off x="0" y="0"/>
+                      <a:ext cx="3526313" cy="2690694"/>
+                    </a:xfrm>
+                    <a:prstGeom prst="rect">
+                      <a:avLst/>
+                    </a:prstGeom>
+                  </pic:spPr>
+                </pic:pic>
+              </a:graphicData>
+            </a:graphic>
+          </wp:inline>
+        </w:drawing>
+      </w:r>
+      <w:r>
+        <w:rPr>
+          <w:rFonts w:asciiTheme="majorHAnsi" w:hAnsiTheme="majorHAnsi" w:cstheme="majorHAnsi"/>
+          <w:b/>
+          <w:noProof/>
+          <w:sz w:val="24"/>
+          <w:lang w:eastAsia="es-CO"/>
+        </w:rPr>
+        <w:lastRenderedPageBreak/>
+        <w:drawing>
+          <wp:inline distT="0" distB="0" distL="0" distR="0">
+            <wp:extent cx="4876800" cy="5818459"/>
+            <wp:effectExtent l="0" t="0" r="0" b="0"/>
+            <wp:docPr id="7" name="Imagen 7"/>
+            <wp:cNvGraphicFramePr>
+              <a:graphicFrameLocks xmlns:a="http://schemas.openxmlformats.org/drawingml/2006/main" noChangeAspect="1"/>
+            </wp:cNvGraphicFramePr>
+            <a:graphic xmlns:a="http://schemas.openxmlformats.org/drawingml/2006/main">
+              <a:graphicData uri="http://schemas.openxmlformats.org/drawingml/2006/picture">
+                <pic:pic xmlns:pic="http://schemas.openxmlformats.org/drawingml/2006/picture">
+                  <pic:nvPicPr>
+                    <pic:cNvPr id="7" name="R6_flowchart.png"/>
+                    <pic:cNvPicPr/>
+                  </pic:nvPicPr>
+                  <pic:blipFill>
+                    <a:blip r:embed="rId14">
+                      <a:extLst>
+                        <a:ext uri="{28A0092B-C50C-407E-A947-70E740481C1C}">
+                          <a14:useLocalDpi xmlns:a14="http://schemas.microsoft.com/office/drawing/2010/main" val="0"/>
+                        </a:ext>
+                      </a:extLst>
+                    </a:blip>
+                    <a:stretch>
+                      <a:fillRect/>
+                    </a:stretch>
+                  </pic:blipFill>
+                  <pic:spPr>
+                    <a:xfrm>
+                      <a:off x="0" y="0"/>
+                      <a:ext cx="4878613" cy="5820622"/>
+                    </a:xfrm>
+                    <a:prstGeom prst="rect">
+                      <a:avLst/>
+                    </a:prstGeom>
+                  </pic:spPr>
+                </pic:pic>
+              </a:graphicData>
+            </a:graphic>
+          </wp:inline>
+        </w:drawing>
+      </w:r>
+      <w:r>
+        <w:rPr>
+          <w:rFonts w:asciiTheme="majorHAnsi" w:hAnsiTheme="majorHAnsi" w:cstheme="majorHAnsi"/>
+          <w:b/>
+          <w:noProof/>
+          <w:sz w:val="24"/>
+          <w:lang w:eastAsia="es-CO"/>
+        </w:rPr>
+        <w:lastRenderedPageBreak/>
+        <w:drawing>
+          <wp:inline distT="0" distB="0" distL="0" distR="0">
+            <wp:extent cx="4838700" cy="6496050"/>
+            <wp:effectExtent l="0" t="0" r="0" b="0"/>
+            <wp:docPr id="8" name="Imagen 8"/>
+            <wp:cNvGraphicFramePr>
+              <a:graphicFrameLocks xmlns:a="http://schemas.openxmlformats.org/drawingml/2006/main" noChangeAspect="1"/>
+            </wp:cNvGraphicFramePr>
+            <a:graphic xmlns:a="http://schemas.openxmlformats.org/drawingml/2006/main">
+              <a:graphicData uri="http://schemas.openxmlformats.org/drawingml/2006/picture">
+                <pic:pic xmlns:pic="http://schemas.openxmlformats.org/drawingml/2006/picture">
+                  <pic:nvPicPr>
+                    <pic:cNvPr id="8" name="R7_flowchart.png"/>
+                    <pic:cNvPicPr/>
+                  </pic:nvPicPr>
+                  <pic:blipFill>
+                    <a:blip r:embed="rId15">
+                      <a:extLst>
+                        <a:ext uri="{28A0092B-C50C-407E-A947-70E740481C1C}">
+                          <a14:useLocalDpi xmlns:a14="http://schemas.microsoft.com/office/drawing/2010/main" val="0"/>
+                        </a:ext>
+                      </a:extLst>
+                    </a:blip>
+                    <a:stretch>
+                      <a:fillRect/>
+                    </a:stretch>
+                  </pic:blipFill>
+                  <pic:spPr>
+                    <a:xfrm>
+                      <a:off x="0" y="0"/>
+                      <a:ext cx="4838700" cy="6496050"/>
+                    </a:xfrm>
+                    <a:prstGeom prst="rect">
+                      <a:avLst/>
+                    </a:prstGeom>
+                  </pic:spPr>
+                </pic:pic>
+              </a:graphicData>
+            </a:graphic>
+          </wp:inline>
+        </w:drawing>
+      </w:r>
+      <w:r>
+        <w:rPr>
+          <w:rFonts w:asciiTheme="majorHAnsi" w:hAnsiTheme="majorHAnsi" w:cstheme="majorHAnsi"/>
+          <w:b/>
+          <w:noProof/>
+          <w:sz w:val="24"/>
+          <w:lang w:eastAsia="es-CO"/>
+        </w:rPr>
+        <w:lastRenderedPageBreak/>
+        <w:drawing>
+          <wp:inline distT="0" distB="0" distL="0" distR="0">
+            <wp:extent cx="4829175" cy="6496050"/>
+            <wp:effectExtent l="0" t="0" r="9525" b="0"/>
+            <wp:docPr id="9" name="Imagen 9"/>
+            <wp:cNvGraphicFramePr>
+              <a:graphicFrameLocks xmlns:a="http://schemas.openxmlformats.org/drawingml/2006/main" noChangeAspect="1"/>
+            </wp:cNvGraphicFramePr>
+            <a:graphic xmlns:a="http://schemas.openxmlformats.org/drawingml/2006/main">
+              <a:graphicData uri="http://schemas.openxmlformats.org/drawingml/2006/picture">
+                <pic:pic xmlns:pic="http://schemas.openxmlformats.org/drawingml/2006/picture">
+                  <pic:nvPicPr>
+                    <pic:cNvPr id="9" name="R8_flowchart.png"/>
+                    <pic:cNvPicPr/>
+                  </pic:nvPicPr>
+                  <pic:blipFill>
+                    <a:blip r:embed="rId16">
+                      <a:extLst>
+                        <a:ext uri="{28A0092B-C50C-407E-A947-70E740481C1C}">
+                          <a14:useLocalDpi xmlns:a14="http://schemas.microsoft.com/office/drawing/2010/main" val="0"/>
+                        </a:ext>
+                      </a:extLst>
+                    </a:blip>
+                    <a:stretch>
+                      <a:fillRect/>
+                    </a:stretch>
+                  </pic:blipFill>
+                  <pic:spPr>
+                    <a:xfrm>
+                      <a:off x="0" y="0"/>
+                      <a:ext cx="4829175" cy="6496050"/>
+                    </a:xfrm>
+                    <a:prstGeom prst="rect">
+                      <a:avLst/>
+                    </a:prstGeom>
+                  </pic:spPr>
+                </pic:pic>
+              </a:graphicData>
+            </a:graphic>
+          </wp:inline>
+        </w:drawing>
+      </w:r>
+      <w:r>
+        <w:rPr>
+          <w:rFonts w:asciiTheme="majorHAnsi" w:hAnsiTheme="majorHAnsi" w:cstheme="majorHAnsi"/>
+          <w:b/>
+          <w:noProof/>
+          <w:sz w:val="24"/>
+          <w:lang w:eastAsia="es-CO"/>
+        </w:rPr>
+        <w:lastRenderedPageBreak/>
+        <w:drawing>
+          <wp:inline distT="0" distB="0" distL="0" distR="0">
+            <wp:extent cx="5027930" cy="8257540"/>
+            <wp:effectExtent l="0" t="0" r="1270" b="0"/>
+            <wp:docPr id="10" name="Imagen 10"/>
+            <wp:cNvGraphicFramePr>
+              <a:graphicFrameLocks xmlns:a="http://schemas.openxmlformats.org/drawingml/2006/main" noChangeAspect="1"/>
+            </wp:cNvGraphicFramePr>
+            <a:graphic xmlns:a="http://schemas.openxmlformats.org/drawingml/2006/main">
+              <a:graphicData uri="http://schemas.openxmlformats.org/drawingml/2006/picture">
+                <pic:pic xmlns:pic="http://schemas.openxmlformats.org/drawingml/2006/picture">
+                  <pic:nvPicPr>
+                    <pic:cNvPr id="10" name="R9_flowchart.png"/>
+                    <pic:cNvPicPr/>
+                  </pic:nvPicPr>
+                  <pic:blipFill>
+                    <a:blip r:embed="rId17">
+                      <a:extLst>
+                        <a:ext uri="{28A0092B-C50C-407E-A947-70E740481C1C}">
+                          <a14:useLocalDpi xmlns:a14="http://schemas.microsoft.com/office/drawing/2010/main" val="0"/>
+                        </a:ext>
+                      </a:extLst>
+                    </a:blip>
+                    <a:stretch>
+                      <a:fillRect/>
+                    </a:stretch>
+                  </pic:blipFill>
+                  <pic:spPr>
+                    <a:xfrm>
+                      <a:off x="0" y="0"/>
+                      <a:ext cx="5027930" cy="8257540"/>
+                    </a:xfrm>
+                    <a:prstGeom prst="rect">
+                      <a:avLst/>
+                    </a:prstGeom>
+                  </pic:spPr>
+                </pic:pic>
+              </a:graphicData>
+            </a:graphic>
+          </wp:inline>
+        </w:drawing>
+      </w:r>
+      <w:r>
+        <w:rPr>
+          <w:rFonts w:asciiTheme="majorHAnsi" w:hAnsiTheme="majorHAnsi" w:cstheme="majorHAnsi"/>
+          <w:b/>
+          <w:noProof/>
+          <w:sz w:val="24"/>
+          <w:lang w:eastAsia="es-CO"/>
+        </w:rPr>
+        <w:lastRenderedPageBreak/>
+        <w:drawing>
+          <wp:inline distT="0" distB="0" distL="0" distR="0">
+            <wp:extent cx="2828925" cy="7896225"/>
+            <wp:effectExtent l="0" t="0" r="9525" b="9525"/>
+            <wp:docPr id="11" name="Imagen 11"/>
+            <wp:cNvGraphicFramePr>
+              <a:graphicFrameLocks xmlns:a="http://schemas.openxmlformats.org/drawingml/2006/main" noChangeAspect="1"/>
+            </wp:cNvGraphicFramePr>
+            <a:graphic xmlns:a="http://schemas.openxmlformats.org/drawingml/2006/main">
+              <a:graphicData uri="http://schemas.openxmlformats.org/drawingml/2006/picture">
+                <pic:pic xmlns:pic="http://schemas.openxmlformats.org/drawingml/2006/picture">
+                  <pic:nvPicPr>
+                    <pic:cNvPr id="11" name="R10_flowchart.png"/>
+                    <pic:cNvPicPr/>
+                  </pic:nvPicPr>
+                  <pic:blipFill>
+                    <a:blip r:embed="rId18">
+                      <a:extLst>
+                        <a:ext uri="{28A0092B-C50C-407E-A947-70E740481C1C}">
+                          <a14:useLocalDpi xmlns:a14="http://schemas.microsoft.com/office/drawing/2010/main" val="0"/>
+                        </a:ext>
+                      </a:extLst>
+                    </a:blip>
+                    <a:stretch>
+                      <a:fillRect/>
+                    </a:stretch>
+                  </pic:blipFill>
+                  <pic:spPr>
+                    <a:xfrm>
+                      <a:off x="0" y="0"/>
+                      <a:ext cx="2828925" cy="7896225"/>
+                    </a:xfrm>
+                    <a:prstGeom prst="rect">
+                      <a:avLst/>
+                    </a:prstGeom>
+                  </pic:spPr>
+                </pic:pic>
+              </a:graphicData>
+            </a:graphic>
+          </wp:inline>
+        </w:drawing>
+      </w:r>
+      <w:r>
+        <w:rPr>
+          <w:rFonts w:asciiTheme="majorHAnsi" w:hAnsiTheme="majorHAnsi" w:cstheme="majorHAnsi"/>
+          <w:b/>
+          <w:noProof/>
+          <w:sz w:val="24"/>
+          <w:lang w:eastAsia="es-CO"/>
+        </w:rPr>
+        <w:lastRenderedPageBreak/>
+        <w:drawing>
+          <wp:inline distT="0" distB="0" distL="0" distR="0">
+            <wp:extent cx="4570730" cy="8257540"/>
+            <wp:effectExtent l="0" t="0" r="1270" b="0"/>
+            <wp:docPr id="12" name="Imagen 12"/>
+            <wp:cNvGraphicFramePr>
+              <a:graphicFrameLocks xmlns:a="http://schemas.openxmlformats.org/drawingml/2006/main" noChangeAspect="1"/>
+            </wp:cNvGraphicFramePr>
+            <a:graphic xmlns:a="http://schemas.openxmlformats.org/drawingml/2006/main">
+              <a:graphicData uri="http://schemas.openxmlformats.org/drawingml/2006/picture">
+                <pic:pic xmlns:pic="http://schemas.openxmlformats.org/drawingml/2006/picture">
+                  <pic:nvPicPr>
+                    <pic:cNvPr id="12" name="R11_flowchart.png"/>
+                    <pic:cNvPicPr/>
+                  </pic:nvPicPr>
+                  <pic:blipFill>
+                    <a:blip r:embed="rId19">
+                      <a:extLst>
+                        <a:ext uri="{28A0092B-C50C-407E-A947-70E740481C1C}">
+                          <a14:useLocalDpi xmlns:a14="http://schemas.microsoft.com/office/drawing/2010/main" val="0"/>
+                        </a:ext>
+                      </a:extLst>
+                    </a:blip>
+                    <a:stretch>
+                      <a:fillRect/>
+                    </a:stretch>
+                  </pic:blipFill>
+                  <pic:spPr>
+                    <a:xfrm>
+                      <a:off x="0" y="0"/>
+                      <a:ext cx="4570730" cy="8257540"/>
+                    </a:xfrm>
+                    <a:prstGeom prst="rect">
+                      <a:avLst/>
+                    </a:prstGeom>
+                  </pic:spPr>
+                </pic:pic>
+              </a:graphicData>
+            </a:graphic>
+          </wp:inline>
+        </w:drawing>
+      </w:r>
+      <w:r>
+        <w:rPr>
+          <w:rFonts w:asciiTheme="majorHAnsi" w:hAnsiTheme="majorHAnsi" w:cstheme="majorHAnsi"/>
+          <w:b/>
+          <w:noProof/>
+          <w:sz w:val="24"/>
+          <w:lang w:eastAsia="es-CO"/>
+        </w:rPr>
+        <w:lastRenderedPageBreak/>
+        <w:drawing>
+          <wp:inline distT="0" distB="0" distL="0" distR="0">
+            <wp:extent cx="4972050" cy="6010275"/>
+            <wp:effectExtent l="0" t="0" r="0" b="9525"/>
+            <wp:docPr id="13" name="Imagen 13"/>
+            <wp:cNvGraphicFramePr>
+              <a:graphicFrameLocks xmlns:a="http://schemas.openxmlformats.org/drawingml/2006/main" noChangeAspect="1"/>
+            </wp:cNvGraphicFramePr>
+            <a:graphic xmlns:a="http://schemas.openxmlformats.org/drawingml/2006/main">
+              <a:graphicData uri="http://schemas.openxmlformats.org/drawingml/2006/picture">
+                <pic:pic xmlns:pic="http://schemas.openxmlformats.org/drawingml/2006/picture">
+                  <pic:nvPicPr>
+                    <pic:cNvPr id="13" name="R12_flowchart.png"/>
+                    <pic:cNvPicPr/>
+                  </pic:nvPicPr>
+                  <pic:blipFill>
+                    <a:blip r:embed="rId20">
+                      <a:extLst>
+                        <a:ext uri="{28A0092B-C50C-407E-A947-70E740481C1C}">
+                          <a14:useLocalDpi xmlns:a14="http://schemas.microsoft.com/office/drawing/2010/main" val="0"/>
+                        </a:ext>
+                      </a:extLst>
+                    </a:blip>
+                    <a:stretch>
+                      <a:fillRect/>
+                    </a:stretch>
+                  </pic:blipFill>
+                  <pic:spPr>
+                    <a:xfrm>
+                      <a:off x="0" y="0"/>
+                      <a:ext cx="4972050" cy="6010275"/>
+                    </a:xfrm>
+                    <a:prstGeom prst="rect">
+                      <a:avLst/>
+                    </a:prstGeom>
+                  </pic:spPr>
+                </pic:pic>
+              </a:graphicData>
+            </a:graphic>
+          </wp:inline>
+        </w:drawing>
+      </w:r>
+      <w:r>
+        <w:rPr>
+          <w:rFonts w:asciiTheme="majorHAnsi" w:hAnsiTheme="majorHAnsi" w:cstheme="majorHAnsi"/>
+          <w:b/>
+          <w:noProof/>
+          <w:sz w:val="24"/>
+          <w:lang w:eastAsia="es-CO"/>
+        </w:rPr>
+        <w:lastRenderedPageBreak/>
+        <w:drawing>
+          <wp:inline distT="0" distB="0" distL="0" distR="0">
+            <wp:extent cx="4019550" cy="3371850"/>
+            <wp:effectExtent l="0" t="0" r="0" b="0"/>
+            <wp:docPr id="14" name="Imagen 14"/>
+            <wp:cNvGraphicFramePr>
+              <a:graphicFrameLocks xmlns:a="http://schemas.openxmlformats.org/drawingml/2006/main" noChangeAspect="1"/>
+            </wp:cNvGraphicFramePr>
+            <a:graphic xmlns:a="http://schemas.openxmlformats.org/drawingml/2006/main">
+              <a:graphicData uri="http://schemas.openxmlformats.org/drawingml/2006/picture">
+                <pic:pic xmlns:pic="http://schemas.openxmlformats.org/drawingml/2006/picture">
+                  <pic:nvPicPr>
+                    <pic:cNvPr id="14" name="R13_flowchart.png"/>
+                    <pic:cNvPicPr/>
+                  </pic:nvPicPr>
+                  <pic:blipFill>
+                    <a:blip r:embed="rId21">
+                      <a:extLst>
+                        <a:ext uri="{28A0092B-C50C-407E-A947-70E740481C1C}">
+                          <a14:useLocalDpi xmlns:a14="http://schemas.microsoft.com/office/drawing/2010/main" val="0"/>
+                        </a:ext>
+                      </a:extLst>
+                    </a:blip>
+                    <a:stretch>
+                      <a:fillRect/>
+                    </a:stretch>
+                  </pic:blipFill>
+                  <pic:spPr>
+                    <a:xfrm>
+                      <a:off x="0" y="0"/>
+                      <a:ext cx="4019550" cy="3371850"/>
+                    </a:xfrm>
+                    <a:prstGeom prst="rect">
+                      <a:avLst/>
+                    </a:prstGeom>
+                  </pic:spPr>
+                </pic:pic>
+              </a:graphicData>
+            </a:graphic>
+          </wp:inline>
+        </w:drawing>
+      </w:r>
     </w:p>
     <w:sectPr>
-      <w:headerReference w:type="default" r:id="rId8"/>
       <w:pgSz w:w="12240" w:h="15840" w:code="1"/>
       <w:pgMar w:top="1418" w:right="1418" w:bottom="1418" w:left="1418" w:header="708" w:footer="708" w:gutter="0"/>
       <w:cols w:space="708"/>

</xml_diff>